<commit_message>
Création du rappont d'itération 2
</commit_message>
<xml_diff>
--- a/Document/Log210_RapportItération1_groupe02_équipe09.docx
+++ b/Document/Log210_RapportItération1_groupe02_équipe09.docx
@@ -253,7 +253,13 @@
               <w:rPr>
                 <w:lang w:val="fr-CA"/>
               </w:rPr>
-              <w:t>19-01-2015</w:t>
+              <w:t>02-02</w:t>
+            </w:r>
+            <w:r>
+              <w:rPr>
+                <w:lang w:val="fr-CA"/>
+              </w:rPr>
+              <w:t>-2015</w:t>
             </w:r>
           </w:p>
         </w:tc>
@@ -273,7 +279,13 @@
               <w:rPr>
                 <w:lang w:val="fr-CA"/>
               </w:rPr>
-              <w:t>Mise en place de l’équipe</w:t>
+              <w:t xml:space="preserve">Remise du plan d’itération </w:t>
+            </w:r>
+            <w:r>
+              <w:rPr>
+                <w:lang w:val="fr-CA"/>
+              </w:rPr>
+              <w:t>2</w:t>
             </w:r>
           </w:p>
         </w:tc>
@@ -291,7 +303,13 @@
               <w:rPr>
                 <w:lang w:val="fr-CA"/>
               </w:rPr>
-              <w:t>19-01-2015</w:t>
+              <w:t>02-02</w:t>
+            </w:r>
+            <w:r>
+              <w:rPr>
+                <w:lang w:val="fr-CA"/>
+              </w:rPr>
+              <w:t>-2015</w:t>
             </w:r>
           </w:p>
         </w:tc>
@@ -311,7 +329,7 @@
               <w:rPr>
                 <w:lang w:val="fr-CA"/>
               </w:rPr>
-              <w:t>Remise du plan d’itération 1</w:t>
+              <w:t>Remise du rapport 1</w:t>
             </w:r>
           </w:p>
         </w:tc>
@@ -329,7 +347,25 @@
               <w:rPr>
                 <w:lang w:val="fr-CA"/>
               </w:rPr>
-              <w:t>26-01-2015</w:t>
+              <w:t>09</w:t>
+            </w:r>
+            <w:r>
+              <w:rPr>
+                <w:lang w:val="fr-CA"/>
+              </w:rPr>
+              <w:t>-0</w:t>
+            </w:r>
+            <w:r>
+              <w:rPr>
+                <w:lang w:val="fr-CA"/>
+              </w:rPr>
+              <w:t>2</w:t>
+            </w:r>
+            <w:r>
+              <w:rPr>
+                <w:lang w:val="fr-CA"/>
+              </w:rPr>
+              <w:t>-2015</w:t>
             </w:r>
           </w:p>
         </w:tc>
@@ -349,7 +385,7 @@
               <w:rPr>
                 <w:lang w:val="fr-CA"/>
               </w:rPr>
-              <w:t>Remise du rapport 1</w:t>
+              <w:t>Démonstration</w:t>
             </w:r>
           </w:p>
         </w:tc>
@@ -367,7 +403,19 @@
               <w:rPr>
                 <w:lang w:val="fr-CA"/>
               </w:rPr>
-              <w:t>26-01-2015</w:t>
+              <w:t>0</w:t>
+            </w:r>
+            <w:r>
+              <w:rPr>
+                <w:lang w:val="fr-CA"/>
+              </w:rPr>
+              <w:t>9</w:t>
+            </w:r>
+            <w:r>
+              <w:rPr>
+                <w:lang w:val="fr-CA"/>
+              </w:rPr>
+              <w:t>-02-2015</w:t>
             </w:r>
           </w:p>
         </w:tc>
@@ -387,7 +435,7 @@
               <w:rPr>
                 <w:lang w:val="fr-CA"/>
               </w:rPr>
-              <w:t>Démonstration</w:t>
+              <w:t>Fin de l’itération</w:t>
             </w:r>
           </w:p>
         </w:tc>
@@ -405,45 +453,19 @@
               <w:rPr>
                 <w:lang w:val="fr-CA"/>
               </w:rPr>
-              <w:t>02-02-2015</w:t>
-            </w:r>
-          </w:p>
-        </w:tc>
-      </w:tr>
-      <w:tr>
-        <w:tc>
-          <w:tcPr>
-            <w:tcW w:w="4608" w:type="dxa"/>
-          </w:tcPr>
-          <w:p>
-            <w:pPr>
+              <w:t>0</w:t>
+            </w:r>
+            <w:r>
               <w:rPr>
                 <w:lang w:val="fr-CA"/>
               </w:rPr>
-            </w:pPr>
+              <w:t>9</w:t>
+            </w:r>
             <w:r>
               <w:rPr>
                 <w:lang w:val="fr-CA"/>
               </w:rPr>
-              <w:t>Fin de l’itération</w:t>
-            </w:r>
-          </w:p>
-        </w:tc>
-        <w:tc>
-          <w:tcPr>
-            <w:tcW w:w="1872" w:type="dxa"/>
-          </w:tcPr>
-          <w:p>
-            <w:pPr>
-              <w:rPr>
-                <w:lang w:val="fr-CA"/>
-              </w:rPr>
-            </w:pPr>
-            <w:r>
-              <w:rPr>
-                <w:lang w:val="fr-CA"/>
-              </w:rPr>
-              <w:t>02-02-2015</w:t>
+              <w:t>-02-2015</w:t>
             </w:r>
           </w:p>
         </w:tc>
@@ -493,41 +515,7 @@
         <w:rPr>
           <w:lang w:val="fr-CA"/>
         </w:rPr>
-        <w:t>Mise en place de l’environnement de travail.</w:t>
-      </w:r>
-    </w:p>
-    <w:p>
-      <w:pPr>
-        <w:numPr>
-          <w:ilvl w:val="0"/>
-          <w:numId w:val="38"/>
-        </w:numPr>
-        <w:rPr>
-          <w:lang w:val="fr-CA"/>
-        </w:rPr>
-      </w:pPr>
-      <w:r>
-        <w:rPr>
-          <w:lang w:val="fr-CA"/>
-        </w:rPr>
         <w:t>Formation sur Ruby on Rails et sur l’IDE.</w:t>
-      </w:r>
-    </w:p>
-    <w:p>
-      <w:pPr>
-        <w:numPr>
-          <w:ilvl w:val="0"/>
-          <w:numId w:val="38"/>
-        </w:numPr>
-        <w:rPr>
-          <w:lang w:val="fr-CA"/>
-        </w:rPr>
-      </w:pPr>
-      <w:r>
-        <w:rPr>
-          <w:lang w:val="fr-CA"/>
-        </w:rPr>
-        <w:t>Création de l’architecture du projet.</w:t>
       </w:r>
     </w:p>
     <w:p>
@@ -1283,21 +1271,21 @@
                 <w:rFonts w:ascii="Arial" w:hAnsi="Arial" w:cs="Arial"/>
                 <w:lang w:val="fr-CA" w:eastAsia="ja-JP"/>
               </w:rPr>
-              <w:t>No</w:t>
+              <w:t>Te</w:t>
             </w:r>
             <w:r>
               <w:rPr>
                 <w:rFonts w:ascii="Arial" w:hAnsi="Arial" w:cs="Arial"/>
                 <w:lang w:val="fr-CA" w:eastAsia="ja-JP"/>
               </w:rPr>
-              <w:t>u</w:t>
+              <w:t>r</w:t>
             </w:r>
             <w:r>
               <w:rPr>
                 <w:rFonts w:ascii="Arial" w:hAnsi="Arial" w:cs="Arial"/>
                 <w:lang w:val="fr-CA" w:eastAsia="ja-JP"/>
               </w:rPr>
-              <w:t>veau</w:t>
+              <w:t>miné</w:t>
             </w:r>
           </w:p>
         </w:tc>
@@ -1340,6 +1328,240 @@
               <w:rPr>
                 <w:rFonts w:ascii="Arial" w:hAnsi="Arial" w:cs="Arial"/>
                 <w:lang w:val="fr-CA" w:eastAsia="ja-JP"/>
+              </w:rPr>
+            </w:pPr>
+            <w:r>
+              <w:rPr>
+                <w:rFonts w:ascii="Arial" w:hAnsi="Arial" w:cs="Arial"/>
+                <w:lang w:val="fr-CA" w:eastAsia="ja-JP"/>
+              </w:rPr>
+              <w:t>0.5</w:t>
+            </w:r>
+          </w:p>
+        </w:tc>
+        <w:tc>
+          <w:tcPr>
+            <w:tcW w:w="990" w:type="dxa"/>
+            <w:shd w:val="clear" w:color="auto" w:fill="auto"/>
+            <w:noWrap/>
+            <w:vAlign w:val="bottom"/>
+          </w:tcPr>
+          <w:p>
+            <w:pPr>
+              <w:widowControl/>
+              <w:spacing w:line="240" w:lineRule="auto"/>
+              <w:rPr>
+                <w:rFonts w:ascii="Arial" w:hAnsi="Arial" w:cs="Arial"/>
+                <w:lang w:val="fr-CA" w:eastAsia="ja-JP"/>
+              </w:rPr>
+            </w:pPr>
+            <w:r>
+              <w:rPr>
+                <w:rFonts w:ascii="Arial" w:hAnsi="Arial" w:cs="Arial"/>
+                <w:lang w:val="fr-CA" w:eastAsia="ja-JP"/>
+              </w:rPr>
+              <w:t>0</w:t>
+            </w:r>
+          </w:p>
+        </w:tc>
+        <w:tc>
+          <w:tcPr>
+            <w:tcW w:w="2070" w:type="dxa"/>
+            <w:vAlign w:val="bottom"/>
+          </w:tcPr>
+          <w:p>
+            <w:pPr>
+              <w:widowControl/>
+              <w:spacing w:line="240" w:lineRule="auto"/>
+              <w:rPr>
+                <w:rFonts w:ascii="Arial" w:hAnsi="Arial" w:cs="Arial"/>
+                <w:lang w:val="en-CA" w:eastAsia="ja-JP"/>
+              </w:rPr>
+            </w:pPr>
+            <w:r>
+              <w:rPr>
+                <w:rFonts w:ascii="Arial" w:hAnsi="Arial" w:cs="Arial"/>
+                <w:lang w:val="en-CA" w:eastAsia="ja-JP"/>
+              </w:rPr>
+              <w:t>DSS_F8.pdf</w:t>
+            </w:r>
+          </w:p>
+          <w:p>
+            <w:pPr>
+              <w:widowControl/>
+              <w:spacing w:line="240" w:lineRule="auto"/>
+              <w:rPr>
+                <w:rFonts w:ascii="Arial" w:hAnsi="Arial" w:cs="Arial"/>
+                <w:lang w:val="en-CA" w:eastAsia="ja-JP"/>
+              </w:rPr>
+            </w:pPr>
+            <w:r>
+              <w:rPr>
+                <w:rFonts w:ascii="Arial" w:hAnsi="Arial" w:cs="Arial"/>
+                <w:lang w:val="en-CA" w:eastAsia="ja-JP"/>
+              </w:rPr>
+              <w:t>MDD.pdf</w:t>
+            </w:r>
+          </w:p>
+        </w:tc>
+      </w:tr>
+      <w:tr>
+        <w:trPr>
+          <w:trHeight w:val="255"/>
+        </w:trPr>
+        <w:tc>
+          <w:tcPr>
+            <w:tcW w:w="1813" w:type="dxa"/>
+            <w:shd w:val="clear" w:color="auto" w:fill="auto"/>
+            <w:noWrap/>
+            <w:vAlign w:val="bottom"/>
+          </w:tcPr>
+          <w:p>
+            <w:pPr>
+              <w:widowControl/>
+              <w:spacing w:line="240" w:lineRule="auto"/>
+              <w:rPr>
+                <w:rFonts w:ascii="Arial" w:hAnsi="Arial" w:cs="Arial"/>
+                <w:lang w:eastAsia="ja-JP"/>
+              </w:rPr>
+            </w:pPr>
+            <w:r>
+              <w:rPr>
+                <w:rFonts w:ascii="Arial" w:hAnsi="Arial" w:cs="Arial"/>
+                <w:lang w:eastAsia="ja-JP"/>
+              </w:rPr>
+              <w:t>F1</w:t>
+            </w:r>
+          </w:p>
+        </w:tc>
+        <w:tc>
+          <w:tcPr>
+            <w:tcW w:w="720" w:type="dxa"/>
+            <w:shd w:val="clear" w:color="auto" w:fill="auto"/>
+            <w:noWrap/>
+            <w:vAlign w:val="bottom"/>
+          </w:tcPr>
+          <w:p>
+            <w:pPr>
+              <w:widowControl/>
+              <w:spacing w:line="240" w:lineRule="auto"/>
+              <w:rPr>
+                <w:rFonts w:ascii="Arial" w:hAnsi="Arial" w:cs="Arial"/>
+                <w:lang w:val="en-CA" w:eastAsia="ja-JP"/>
+              </w:rPr>
+            </w:pPr>
+            <w:r>
+              <w:rPr>
+                <w:rFonts w:ascii="Arial" w:hAnsi="Arial" w:cs="Arial"/>
+                <w:lang w:val="en-CA" w:eastAsia="ja-JP"/>
+              </w:rPr>
+              <w:t>2</w:t>
+            </w:r>
+          </w:p>
+        </w:tc>
+        <w:tc>
+          <w:tcPr>
+            <w:tcW w:w="990" w:type="dxa"/>
+            <w:shd w:val="clear" w:color="auto" w:fill="auto"/>
+            <w:noWrap/>
+            <w:vAlign w:val="bottom"/>
+          </w:tcPr>
+          <w:p>
+            <w:pPr>
+              <w:widowControl/>
+              <w:spacing w:line="240" w:lineRule="auto"/>
+              <w:rPr>
+                <w:rFonts w:ascii="Arial" w:hAnsi="Arial" w:cs="Arial"/>
+                <w:lang w:val="en-CA" w:eastAsia="ja-JP"/>
+              </w:rPr>
+            </w:pPr>
+            <w:r>
+              <w:rPr>
+                <w:rFonts w:ascii="Arial" w:hAnsi="Arial" w:cs="Arial"/>
+                <w:lang w:val="en-CA" w:eastAsia="ja-JP"/>
+              </w:rPr>
+              <w:t>3</w:t>
+            </w:r>
+          </w:p>
+        </w:tc>
+        <w:tc>
+          <w:tcPr>
+            <w:tcW w:w="720" w:type="dxa"/>
+            <w:shd w:val="clear" w:color="auto" w:fill="auto"/>
+            <w:noWrap/>
+            <w:vAlign w:val="bottom"/>
+          </w:tcPr>
+          <w:p>
+            <w:pPr>
+              <w:widowControl/>
+              <w:spacing w:line="240" w:lineRule="auto"/>
+              <w:rPr>
+                <w:rFonts w:ascii="Arial" w:hAnsi="Arial" w:cs="Arial"/>
+                <w:lang w:val="en-CA" w:eastAsia="ja-JP"/>
+              </w:rPr>
+            </w:pPr>
+            <w:r>
+              <w:rPr>
+                <w:rFonts w:ascii="Arial" w:hAnsi="Arial" w:cs="Arial"/>
+                <w:lang w:val="en-CA" w:eastAsia="ja-JP"/>
+              </w:rPr>
+              <w:t>no</w:t>
+            </w:r>
+            <w:r>
+              <w:rPr>
+                <w:rFonts w:ascii="Arial" w:hAnsi="Arial" w:cs="Arial"/>
+                <w:lang w:val="en-CA" w:eastAsia="ja-JP"/>
+              </w:rPr>
+              <w:t>u</w:t>
+            </w:r>
+            <w:r>
+              <w:rPr>
+                <w:rFonts w:ascii="Arial" w:hAnsi="Arial" w:cs="Arial"/>
+                <w:lang w:val="en-CA" w:eastAsia="ja-JP"/>
+              </w:rPr>
+              <w:t>veau</w:t>
+            </w:r>
+          </w:p>
+        </w:tc>
+        <w:tc>
+          <w:tcPr>
+            <w:tcW w:w="990" w:type="dxa"/>
+            <w:shd w:val="clear" w:color="auto" w:fill="auto"/>
+            <w:noWrap/>
+            <w:vAlign w:val="bottom"/>
+          </w:tcPr>
+          <w:p>
+            <w:pPr>
+              <w:widowControl/>
+              <w:spacing w:line="240" w:lineRule="auto"/>
+              <w:rPr>
+                <w:rFonts w:ascii="Arial" w:hAnsi="Arial" w:cs="Arial"/>
+                <w:lang w:val="en-CA" w:eastAsia="ja-JP"/>
+              </w:rPr>
+            </w:pPr>
+            <w:r>
+              <w:rPr>
+                <w:rFonts w:ascii="Arial" w:hAnsi="Arial" w:cs="Arial"/>
+                <w:lang w:val="en-CA" w:eastAsia="ja-JP"/>
+              </w:rPr>
+              <w:t>Jean-Philippe</w:t>
+            </w:r>
+          </w:p>
+        </w:tc>
+        <w:tc>
+          <w:tcPr>
+            <w:tcW w:w="990" w:type="dxa"/>
+            <w:shd w:val="clear" w:color="auto" w:fill="auto"/>
+            <w:noWrap/>
+            <w:vAlign w:val="bottom"/>
+          </w:tcPr>
+          <w:p>
+            <w:pPr>
+              <w:widowControl/>
+              <w:spacing w:line="240" w:lineRule="auto"/>
+              <w:rPr>
+                <w:rFonts w:ascii="Arial" w:hAnsi="Arial" w:cs="Arial"/>
+                <w:lang w:val="en-CA" w:eastAsia="ja-JP"/>
               </w:rPr>
             </w:pPr>
           </w:p>
@@ -1357,7 +1579,7 @@
               <w:spacing w:line="240" w:lineRule="auto"/>
               <w:rPr>
                 <w:rFonts w:ascii="Arial" w:hAnsi="Arial" w:cs="Arial"/>
-                <w:lang w:val="fr-CA" w:eastAsia="ja-JP"/>
+                <w:lang w:val="en-CA" w:eastAsia="ja-JP"/>
               </w:rPr>
             </w:pPr>
           </w:p>
@@ -1373,7 +1595,7 @@
               <w:spacing w:line="240" w:lineRule="auto"/>
               <w:rPr>
                 <w:rFonts w:ascii="Arial" w:hAnsi="Arial" w:cs="Arial"/>
-                <w:lang w:val="fr-CA" w:eastAsia="ja-JP"/>
+                <w:lang w:val="en-CA" w:eastAsia="ja-JP"/>
               </w:rPr>
             </w:pPr>
           </w:p>
@@ -1396,7 +1618,7 @@
               <w:spacing w:line="240" w:lineRule="auto"/>
               <w:rPr>
                 <w:rFonts w:ascii="Arial" w:hAnsi="Arial" w:cs="Arial"/>
-                <w:lang w:val="fr-CA" w:eastAsia="ja-JP"/>
+                <w:lang w:val="en-CA" w:eastAsia="ja-JP"/>
               </w:rPr>
             </w:pPr>
           </w:p>
@@ -1414,7 +1636,7 @@
               <w:spacing w:line="240" w:lineRule="auto"/>
               <w:rPr>
                 <w:rFonts w:ascii="Arial" w:hAnsi="Arial" w:cs="Arial"/>
-                <w:lang w:val="fr-CA" w:eastAsia="ja-JP"/>
+                <w:lang w:val="en-CA" w:eastAsia="ja-JP"/>
               </w:rPr>
             </w:pPr>
           </w:p>
@@ -1432,7 +1654,7 @@
               <w:spacing w:line="240" w:lineRule="auto"/>
               <w:rPr>
                 <w:rFonts w:ascii="Arial" w:hAnsi="Arial" w:cs="Arial"/>
-                <w:lang w:val="fr-CA" w:eastAsia="ja-JP"/>
+                <w:lang w:val="en-CA" w:eastAsia="ja-JP"/>
               </w:rPr>
             </w:pPr>
           </w:p>
@@ -1450,7 +1672,7 @@
               <w:spacing w:line="240" w:lineRule="auto"/>
               <w:rPr>
                 <w:rFonts w:ascii="Arial" w:hAnsi="Arial" w:cs="Arial"/>
-                <w:lang w:val="fr-CA" w:eastAsia="ja-JP"/>
+                <w:lang w:val="en-CA" w:eastAsia="ja-JP"/>
               </w:rPr>
             </w:pPr>
           </w:p>
@@ -1468,7 +1690,7 @@
               <w:spacing w:line="240" w:lineRule="auto"/>
               <w:rPr>
                 <w:rFonts w:ascii="Arial" w:hAnsi="Arial" w:cs="Arial"/>
-                <w:lang w:val="fr-CA" w:eastAsia="ja-JP"/>
+                <w:lang w:val="en-CA" w:eastAsia="ja-JP"/>
               </w:rPr>
             </w:pPr>
           </w:p>
@@ -1486,7 +1708,7 @@
               <w:spacing w:line="240" w:lineRule="auto"/>
               <w:rPr>
                 <w:rFonts w:ascii="Arial" w:hAnsi="Arial" w:cs="Arial"/>
-                <w:lang w:val="fr-CA" w:eastAsia="ja-JP"/>
+                <w:lang w:val="en-CA" w:eastAsia="ja-JP"/>
               </w:rPr>
             </w:pPr>
           </w:p>
@@ -1504,7 +1726,7 @@
               <w:spacing w:line="240" w:lineRule="auto"/>
               <w:rPr>
                 <w:rFonts w:ascii="Arial" w:hAnsi="Arial" w:cs="Arial"/>
-                <w:lang w:val="fr-CA" w:eastAsia="ja-JP"/>
+                <w:lang w:val="en-CA" w:eastAsia="ja-JP"/>
               </w:rPr>
             </w:pPr>
           </w:p>
@@ -1520,154 +1742,7 @@
               <w:spacing w:line="240" w:lineRule="auto"/>
               <w:rPr>
                 <w:rFonts w:ascii="Arial" w:hAnsi="Arial" w:cs="Arial"/>
-                <w:lang w:val="fr-CA" w:eastAsia="ja-JP"/>
-              </w:rPr>
-            </w:pPr>
-          </w:p>
-        </w:tc>
-      </w:tr>
-      <w:tr>
-        <w:trPr>
-          <w:trHeight w:val="255"/>
-        </w:trPr>
-        <w:tc>
-          <w:tcPr>
-            <w:tcW w:w="1813" w:type="dxa"/>
-            <w:shd w:val="clear" w:color="auto" w:fill="auto"/>
-            <w:noWrap/>
-            <w:vAlign w:val="bottom"/>
-          </w:tcPr>
-          <w:p>
-            <w:pPr>
-              <w:widowControl/>
-              <w:spacing w:line="240" w:lineRule="auto"/>
-              <w:rPr>
-                <w:rFonts w:ascii="Arial" w:hAnsi="Arial" w:cs="Arial"/>
-                <w:lang w:val="fr-CA" w:eastAsia="ja-JP"/>
-              </w:rPr>
-            </w:pPr>
-          </w:p>
-        </w:tc>
-        <w:tc>
-          <w:tcPr>
-            <w:tcW w:w="720" w:type="dxa"/>
-            <w:shd w:val="clear" w:color="auto" w:fill="auto"/>
-            <w:noWrap/>
-            <w:vAlign w:val="bottom"/>
-          </w:tcPr>
-          <w:p>
-            <w:pPr>
-              <w:widowControl/>
-              <w:spacing w:line="240" w:lineRule="auto"/>
-              <w:rPr>
-                <w:rFonts w:ascii="Arial" w:hAnsi="Arial" w:cs="Arial"/>
-                <w:lang w:val="fr-CA" w:eastAsia="ja-JP"/>
-              </w:rPr>
-            </w:pPr>
-          </w:p>
-        </w:tc>
-        <w:tc>
-          <w:tcPr>
-            <w:tcW w:w="990" w:type="dxa"/>
-            <w:shd w:val="clear" w:color="auto" w:fill="auto"/>
-            <w:noWrap/>
-            <w:vAlign w:val="bottom"/>
-          </w:tcPr>
-          <w:p>
-            <w:pPr>
-              <w:widowControl/>
-              <w:spacing w:line="240" w:lineRule="auto"/>
-              <w:rPr>
-                <w:rFonts w:ascii="Arial" w:hAnsi="Arial" w:cs="Arial"/>
-                <w:lang w:val="fr-CA" w:eastAsia="ja-JP"/>
-              </w:rPr>
-            </w:pPr>
-          </w:p>
-        </w:tc>
-        <w:tc>
-          <w:tcPr>
-            <w:tcW w:w="720" w:type="dxa"/>
-            <w:shd w:val="clear" w:color="auto" w:fill="auto"/>
-            <w:noWrap/>
-            <w:vAlign w:val="bottom"/>
-          </w:tcPr>
-          <w:p>
-            <w:pPr>
-              <w:widowControl/>
-              <w:spacing w:line="240" w:lineRule="auto"/>
-              <w:rPr>
-                <w:rFonts w:ascii="Arial" w:hAnsi="Arial" w:cs="Arial"/>
-                <w:lang w:val="fr-CA" w:eastAsia="ja-JP"/>
-              </w:rPr>
-            </w:pPr>
-          </w:p>
-        </w:tc>
-        <w:tc>
-          <w:tcPr>
-            <w:tcW w:w="990" w:type="dxa"/>
-            <w:shd w:val="clear" w:color="auto" w:fill="auto"/>
-            <w:noWrap/>
-            <w:vAlign w:val="bottom"/>
-          </w:tcPr>
-          <w:p>
-            <w:pPr>
-              <w:widowControl/>
-              <w:spacing w:line="240" w:lineRule="auto"/>
-              <w:rPr>
-                <w:rFonts w:ascii="Arial" w:hAnsi="Arial" w:cs="Arial"/>
-                <w:lang w:val="fr-CA" w:eastAsia="ja-JP"/>
-              </w:rPr>
-            </w:pPr>
-          </w:p>
-        </w:tc>
-        <w:tc>
-          <w:tcPr>
-            <w:tcW w:w="990" w:type="dxa"/>
-            <w:shd w:val="clear" w:color="auto" w:fill="auto"/>
-            <w:noWrap/>
-            <w:vAlign w:val="bottom"/>
-          </w:tcPr>
-          <w:p>
-            <w:pPr>
-              <w:widowControl/>
-              <w:spacing w:line="240" w:lineRule="auto"/>
-              <w:rPr>
-                <w:rFonts w:ascii="Arial" w:hAnsi="Arial" w:cs="Arial"/>
-                <w:lang w:val="fr-CA" w:eastAsia="ja-JP"/>
-              </w:rPr>
-            </w:pPr>
-          </w:p>
-        </w:tc>
-        <w:tc>
-          <w:tcPr>
-            <w:tcW w:w="990" w:type="dxa"/>
-            <w:shd w:val="clear" w:color="auto" w:fill="auto"/>
-            <w:noWrap/>
-            <w:vAlign w:val="bottom"/>
-          </w:tcPr>
-          <w:p>
-            <w:pPr>
-              <w:widowControl/>
-              <w:spacing w:line="240" w:lineRule="auto"/>
-              <w:rPr>
-                <w:rFonts w:ascii="Arial" w:hAnsi="Arial" w:cs="Arial"/>
-                <w:lang w:val="fr-CA" w:eastAsia="ja-JP"/>
-              </w:rPr>
-            </w:pPr>
-          </w:p>
-        </w:tc>
-        <w:tc>
-          <w:tcPr>
-            <w:tcW w:w="2070" w:type="dxa"/>
-            <w:vAlign w:val="bottom"/>
-          </w:tcPr>
-          <w:p>
-            <w:pPr>
-              <w:widowControl/>
-              <w:spacing w:line="240" w:lineRule="auto"/>
-              <w:rPr>
-                <w:rFonts w:ascii="Arial" w:hAnsi="Arial" w:cs="Arial"/>
-                <w:lang w:val="fr-CA" w:eastAsia="ja-JP"/>
+                <w:lang w:val="en-CA" w:eastAsia="ja-JP"/>
               </w:rPr>
             </w:pPr>
           </w:p>
@@ -1682,7 +1757,7 @@
           <w:numId w:val="36"/>
         </w:numPr>
         <w:rPr>
-          <w:lang w:val="fr-CA"/>
+          <w:lang w:val="en-CA"/>
         </w:rPr>
         <w:sectPr>
           <w:headerReference w:type="even" r:id="rId9"/>
@@ -1696,8 +1771,6 @@
           <w:cols w:space="720"/>
         </w:sectPr>
       </w:pPr>
-      <w:bookmarkStart w:id="2" w:name="_GoBack"/>
-      <w:bookmarkEnd w:id="2"/>
     </w:p>
     <w:p>
       <w:pPr>
@@ -1963,7 +2036,13 @@
         <w:rPr>
           <w:lang w:val="fr-CA"/>
         </w:rPr>
-        <w:t>Nous sommes en mesure de créer un compte</w:t>
+        <w:t xml:space="preserve">Nous sommes en mesure de créer un </w:t>
+      </w:r>
+      <w:r>
+        <w:rPr>
+          <w:lang w:val="fr-CA"/>
+        </w:rPr>
+        <w:t>restaurant et le liée à un restaurateur</w:t>
       </w:r>
     </w:p>
     <w:p>
@@ -1988,7 +2067,21 @@
         <w:rPr>
           <w:lang w:val="fr-CA"/>
         </w:rPr>
-        <w:t xml:space="preserve"> divers actions reliées au compte (modifier, supprimer)</w:t>
+        <w:t xml:space="preserve"> divers actions reliées au </w:t>
+      </w:r>
+      <w:bookmarkStart w:id="2" w:name="_GoBack"/>
+      <w:bookmarkEnd w:id="2"/>
+      <w:r>
+        <w:rPr>
+          <w:lang w:val="fr-CA"/>
+        </w:rPr>
+        <w:t>restaurant</w:t>
+      </w:r>
+      <w:r>
+        <w:rPr>
+          <w:lang w:val="fr-CA"/>
+        </w:rPr>
+        <w:t xml:space="preserve"> (modifier, supprimer)</w:t>
       </w:r>
     </w:p>
     <w:p>
@@ -2603,7 +2696,7 @@
               <w:noProof/>
               <w:lang w:val="fr-CA"/>
             </w:rPr>
-            <w:t>1</w:t>
+            <w:t>2</w:t>
           </w:r>
           <w:r>
             <w:rPr>
@@ -2719,15 +2812,38 @@
         </w:rPr>
         <w:t xml:space="preserve">Voici des instructions pour planifier une itération selon le processus unifié : </w:t>
       </w:r>
-      <w:hyperlink r:id="rId1" w:history="1">
-        <w:r>
-          <w:rPr>
-            <w:rStyle w:val="Lienhypertexte"/>
-            <w:lang w:val="fr-CA"/>
-          </w:rPr>
-          <w:t>https://docs.google.com/a/etsmtl.net/document/d/1xeCCdR4-sTznTPaSKYIl4l_bQi-gE5stPWSA5VArRlY/edit?usp=sharing</w:t>
-        </w:r>
-      </w:hyperlink>
+      <w:r>
+        <w:fldChar w:fldCharType="begin"/>
+      </w:r>
+      <w:r>
+        <w:rPr>
+          <w:lang w:val="fr-CA"/>
+        </w:rPr>
+        <w:instrText xml:space="preserve"> HYPERLINK "https://docs.google.com/a/etsmtl.net/document/d/1xeCC</w:instrText>
+      </w:r>
+      <w:r>
+        <w:rPr>
+          <w:lang w:val="fr-CA"/>
+        </w:rPr>
+        <w:instrText xml:space="preserve">dR4-sTznTPaSKYIl4l_bQi-gE5stPWSA5VArRlY/edit?usp=sharing" </w:instrText>
+      </w:r>
+      <w:r>
+        <w:fldChar w:fldCharType="separate"/>
+      </w:r>
+      <w:r>
+        <w:rPr>
+          <w:rStyle w:val="Lienhypertexte"/>
+          <w:lang w:val="fr-CA"/>
+        </w:rPr>
+        <w:t>https://docs.google.com/a/etsmtl.net/document/d/1xeCCdR4-sTznTPaSKYIl4l_bQi-gE5stPWSA5VArRlY/edit?usp=sharing</w:t>
+      </w:r>
+      <w:r>
+        <w:rPr>
+          <w:rStyle w:val="Lienhypertexte"/>
+          <w:lang w:val="fr-CA"/>
+        </w:rPr>
+        <w:fldChar w:fldCharType="end"/>
+      </w:r>
       <w:r>
         <w:rPr>
           <w:lang w:val="fr-CA"/>
@@ -2774,15 +2890,38 @@
         </w:rPr>
         <w:t xml:space="preserve">: </w:t>
       </w:r>
-      <w:hyperlink r:id="rId2" w:history="1">
-        <w:r>
-          <w:rPr>
-            <w:rStyle w:val="Lienhypertexte"/>
-            <w:lang w:val="fr-CA"/>
-          </w:rPr>
-          <w:t>https://docs.google.com/a/etsmtl.net/document/d/1bDy0chpWQbK9bZ82zdsBweuAgNYni3T2k79xihr6CuU/edit?usp=sharing</w:t>
-        </w:r>
-      </w:hyperlink>
+      <w:r>
+        <w:fldChar w:fldCharType="begin"/>
+      </w:r>
+      <w:r>
+        <w:rPr>
+          <w:lang w:val="fr-CA"/>
+        </w:rPr>
+        <w:instrText xml:space="preserve"> HYPERL</w:instrText>
+      </w:r>
+      <w:r>
+        <w:rPr>
+          <w:lang w:val="fr-CA"/>
+        </w:rPr>
+        <w:instrText xml:space="preserve">INK "https://docs.google.com/a/etsmtl.net/document/d/1bDy0chpWQbK9bZ82zdsBweuAgNYni3T2k79xihr6CuU/edit?usp=sharing" </w:instrText>
+      </w:r>
+      <w:r>
+        <w:fldChar w:fldCharType="separate"/>
+      </w:r>
+      <w:r>
+        <w:rPr>
+          <w:rStyle w:val="Lienhypertexte"/>
+          <w:lang w:val="fr-CA"/>
+        </w:rPr>
+        <w:t>https://docs.google.com/a/etsmtl.net/document/d/1bDy0chpWQbK9bZ82zdsBweuAgNYni3T2k79xihr6CuU/edit?usp=sharing</w:t>
+      </w:r>
+      <w:r>
+        <w:rPr>
+          <w:rStyle w:val="Lienhypertexte"/>
+          <w:lang w:val="fr-CA"/>
+        </w:rPr>
+        <w:fldChar w:fldCharType="end"/>
+      </w:r>
       <w:r>
         <w:rPr>
           <w:lang w:val="fr-CA"/>
@@ -7266,7 +7405,7 @@
   <a:extraClrSchemeLst/>
   <a:extLst>
     <a:ext uri="{05A4C25C-085E-4340-85A3-A5531E510DB2}">
-      <thm15:themeFamily xmlns="" xmlns:thm15="http://schemas.microsoft.com/office/thememl/2012/main" name="Office Theme" id="{62F939B6-93AF-4DB8-9C6B-D6C7DFDC589F}" vid="{4A3C46E8-61CC-4603-A589-7422A47A8E4A}"/>
+      <thm15:themeFamily xmlns:thm15="http://schemas.microsoft.com/office/thememl/2012/main" xmlns="" name="Office Theme" id="{62F939B6-93AF-4DB8-9C6B-D6C7DFDC589F}" vid="{4A3C46E8-61CC-4603-A589-7422A47A8E4A}"/>
     </a:ext>
   </a:extLst>
 </a:theme>
@@ -7277,7 +7416,7 @@
 </file>
 
 <file path=customXml/itemProps1.xml><?xml version="1.0" encoding="utf-8"?>
-<ds:datastoreItem xmlns:ds="http://schemas.openxmlformats.org/officeDocument/2006/customXml" ds:itemID="{D668B36B-7BC1-4228-9563-CE9751259951}">
+<ds:datastoreItem xmlns:ds="http://schemas.openxmlformats.org/officeDocument/2006/customXml" ds:itemID="{B587C4A3-7B22-4D9D-91B7-534B85173CF4}">
   <ds:schemaRefs>
     <ds:schemaRef ds:uri="http://schemas.openxmlformats.org/officeDocument/2006/bibliography"/>
   </ds:schemaRefs>

</xml_diff>